<commit_message>
incorporated feedback for the container chapter
</commit_message>
<xml_diff>
--- a/doc/thesis/figures/container-distributed-os.docx
+++ b/doc/thesis/figures/container-distributed-os.docx
@@ -1,11 +1,15 @@
 
 <file path=word/document.xml><?xml version="1.0" encoding="utf-8"?>
-<w:document xmlns:wpc="http://schemas.microsoft.com/office/word/2010/wordprocessingCanvas" xmlns:cx="http://schemas.microsoft.com/office/drawing/2014/chartex" xmlns:cx1="http://schemas.microsoft.com/office/drawing/2015/9/8/chartex" xmlns:cx2="http://schemas.microsoft.com/office/drawing/2015/10/21/chartex" xmlns:cx3="http://schemas.microsoft.com/office/drawing/2016/5/9/chartex" xmlns:cx4="http://schemas.microsoft.com/office/drawing/2016/5/10/chartex" xmlns:cx5="http://schemas.microsoft.com/office/drawing/2016/5/11/chartex" xmlns:mc="http://schemas.openxmlformats.org/markup-compatibility/2006" xmlns:o="urn:schemas-microsoft-com:office:office" xmlns:r="http://schemas.openxmlformats.org/officeDocument/2006/relationships" xmlns:m="http://schemas.openxmlformats.org/officeDocument/2006/math" xmlns:v="urn:schemas-microsoft-com:vml" xmlns:wp14="http://schemas.microsoft.com/office/word/2010/wordprocessingDrawing" xmlns:wp="http://schemas.openxmlformats.org/drawingml/2006/wordprocessingDrawing" xmlns:w10="urn:schemas-microsoft-com:office:word" xmlns:w="http://schemas.openxmlformats.org/wordprocessingml/2006/main" xmlns:w14="http://schemas.microsoft.com/office/word/2010/wordml" xmlns:w15="http://schemas.microsoft.com/office/word/2012/wordml" xmlns:w16se="http://schemas.microsoft.com/office/word/2015/wordml/symex" xmlns:wpg="http://schemas.microsoft.com/office/word/2010/wordprocessingGroup" xmlns:wpi="http://schemas.microsoft.com/office/word/2010/wordprocessingInk" xmlns:wne="http://schemas.microsoft.com/office/word/2006/wordml" xmlns:wps="http://schemas.microsoft.com/office/word/2010/wordprocessingShape" mc:Ignorable="w14 w15 w16se wp14">
+<w:document xmlns:wpc="http://schemas.microsoft.com/office/word/2010/wordprocessingCanvas" xmlns:cx="http://schemas.microsoft.com/office/drawing/2014/chartex" xmlns:cx1="http://schemas.microsoft.com/office/drawing/2015/9/8/chartex" xmlns:cx2="http://schemas.microsoft.com/office/drawing/2015/10/21/chartex" xmlns:cx3="http://schemas.microsoft.com/office/drawing/2016/5/9/chartex" xmlns:cx4="http://schemas.microsoft.com/office/drawing/2016/5/10/chartex" xmlns:cx5="http://schemas.microsoft.com/office/drawing/2016/5/11/chartex" xmlns:cx6="http://schemas.microsoft.com/office/drawing/2016/5/12/chartex" xmlns:cx7="http://schemas.microsoft.com/office/drawing/2016/5/13/chartex" xmlns:cx8="http://schemas.microsoft.com/office/drawing/2016/5/14/chartex" xmlns:mc="http://schemas.openxmlformats.org/markup-compatibility/2006" xmlns:o="urn:schemas-microsoft-com:office:office" xmlns:r="http://schemas.openxmlformats.org/officeDocument/2006/relationships" xmlns:m="http://schemas.openxmlformats.org/officeDocument/2006/math" xmlns:v="urn:schemas-microsoft-com:vml" xmlns:wp14="http://schemas.microsoft.com/office/word/2010/wordprocessingDrawing" xmlns:wp="http://schemas.openxmlformats.org/drawingml/2006/wordprocessingDrawing" xmlns:w10="urn:schemas-microsoft-com:office:word" xmlns:w="http://schemas.openxmlformats.org/wordprocessingml/2006/main" xmlns:w14="http://schemas.microsoft.com/office/word/2010/wordml" xmlns:w15="http://schemas.microsoft.com/office/word/2012/wordml" xmlns:w16se="http://schemas.microsoft.com/office/word/2015/wordml/symex" xmlns:wpg="http://schemas.microsoft.com/office/word/2010/wordprocessingGroup" xmlns:wpi="http://schemas.microsoft.com/office/word/2010/wordprocessingInk" xmlns:wne="http://schemas.microsoft.com/office/word/2006/wordml" xmlns:wps="http://schemas.microsoft.com/office/word/2010/wordprocessingShape" mc:Ignorable="w14 w15 w16se wp14">
   <w:body>
     <w:p>
       <w:bookmarkStart w:id="0" w:name="_GoBack"/>
       <w:bookmarkEnd w:id="0"/>
       <w:r>
+        <w:rPr>
+          <w:noProof/>
+          <w:lang w:val="de-DE" w:eastAsia="de-DE"/>
+        </w:rPr>
         <mc:AlternateContent>
           <mc:Choice Requires="wps">
             <w:drawing>
@@ -49,6 +53,7 @@
                           <w:p>
                             <w:pPr>
                               <w:spacing w:after="0" w:line="240" w:lineRule="auto"/>
+                              <w:jc w:val="center"/>
                               <w:rPr>
                                 <w:lang w:val="en-US"/>
                               </w:rPr>
@@ -57,8 +62,16 @@
                               <w:rPr>
                                 <w:lang w:val="en-US"/>
                               </w:rPr>
-                              <w:t>Container Runtime</w:t>
+                              <w:t>Container-</w:t>
                             </w:r>
+                            <w:proofErr w:type="spellStart"/>
+                            <w:r>
+                              <w:rPr>
+                                <w:lang w:val="en-US"/>
+                              </w:rPr>
+                              <w:t>Laufzeit</w:t>
+                            </w:r>
+                            <w:proofErr w:type="spellEnd"/>
                           </w:p>
                         </w:txbxContent>
                       </wps:txbx>
@@ -92,6 +105,7 @@
                     <w:p>
                       <w:pPr>
                         <w:spacing w:after="0" w:line="240" w:lineRule="auto"/>
+                        <w:jc w:val="center"/>
                         <w:rPr>
                           <w:lang w:val="en-US"/>
                         </w:rPr>
@@ -100,8 +114,16 @@
                         <w:rPr>
                           <w:lang w:val="en-US"/>
                         </w:rPr>
-                        <w:t>Container Runtime</w:t>
+                        <w:t>Container-</w:t>
                       </w:r>
+                      <w:proofErr w:type="spellStart"/>
+                      <w:r>
+                        <w:rPr>
+                          <w:lang w:val="en-US"/>
+                        </w:rPr>
+                        <w:t>Laufzeit</w:t>
+                      </w:r>
+                      <w:proofErr w:type="spellEnd"/>
                     </w:p>
                   </w:txbxContent>
                 </v:textbox>
@@ -111,6 +133,10 @@
         </mc:AlternateContent>
       </w:r>
       <w:r>
+        <w:rPr>
+          <w:noProof/>
+          <w:lang w:val="de-DE" w:eastAsia="de-DE"/>
+        </w:rPr>
         <mc:AlternateContent>
           <mc:Choice Requires="wps">
             <w:drawing>
@@ -154,16 +180,19 @@
                           <w:p>
                             <w:pPr>
                               <w:spacing w:after="0" w:line="240" w:lineRule="auto"/>
+                              <w:jc w:val="center"/>
                               <w:rPr>
                                 <w:lang w:val="en-US"/>
                               </w:rPr>
                             </w:pPr>
+                            <w:proofErr w:type="spellStart"/>
                             <w:r>
                               <w:rPr>
                                 <w:lang w:val="en-US"/>
                               </w:rPr>
-                              <w:t>Operation System</w:t>
+                              <w:t>Betriebssystem</w:t>
                             </w:r>
+                            <w:proofErr w:type="spellEnd"/>
                           </w:p>
                         </w:txbxContent>
                       </wps:txbx>
@@ -193,16 +222,19 @@
                     <w:p>
                       <w:pPr>
                         <w:spacing w:after="0" w:line="240" w:lineRule="auto"/>
+                        <w:jc w:val="center"/>
                         <w:rPr>
                           <w:lang w:val="en-US"/>
                         </w:rPr>
                       </w:pPr>
+                      <w:proofErr w:type="spellStart"/>
                       <w:r>
                         <w:rPr>
                           <w:lang w:val="en-US"/>
                         </w:rPr>
-                        <w:t>Operation System</w:t>
+                        <w:t>Betriebssystem</w:t>
                       </w:r>
+                      <w:proofErr w:type="spellEnd"/>
                     </w:p>
                   </w:txbxContent>
                 </v:textbox>
@@ -212,6 +244,10 @@
         </mc:AlternateContent>
       </w:r>
       <w:r>
+        <w:rPr>
+          <w:noProof/>
+          <w:lang w:val="de-DE" w:eastAsia="de-DE"/>
+        </w:rPr>
         <mc:AlternateContent>
           <mc:Choice Requires="wps">
             <w:drawing>
@@ -255,16 +291,19 @@
                           <w:p>
                             <w:pPr>
                               <w:spacing w:after="0" w:line="240" w:lineRule="auto"/>
+                              <w:jc w:val="center"/>
                               <w:rPr>
                                 <w:lang w:val="en-US"/>
                               </w:rPr>
                             </w:pPr>
+                            <w:proofErr w:type="spellStart"/>
                             <w:r>
                               <w:rPr>
                                 <w:lang w:val="en-US"/>
                               </w:rPr>
-                              <w:t>Machine</w:t>
+                              <w:t>Rechner</w:t>
                             </w:r>
+                            <w:proofErr w:type="spellEnd"/>
                           </w:p>
                         </w:txbxContent>
                       </wps:txbx>
@@ -294,16 +333,19 @@
                     <w:p>
                       <w:pPr>
                         <w:spacing w:after="0" w:line="240" w:lineRule="auto"/>
+                        <w:jc w:val="center"/>
                         <w:rPr>
                           <w:lang w:val="en-US"/>
                         </w:rPr>
                       </w:pPr>
+                      <w:proofErr w:type="spellStart"/>
                       <w:r>
                         <w:rPr>
                           <w:lang w:val="en-US"/>
                         </w:rPr>
-                        <w:t>Machine</w:t>
+                        <w:t>Rechner</w:t>
                       </w:r>
+                      <w:proofErr w:type="spellEnd"/>
                     </w:p>
                   </w:txbxContent>
                 </v:textbox>
@@ -360,16 +402,19 @@
                           <w:p>
                             <w:pPr>
                               <w:spacing w:after="0" w:line="240" w:lineRule="auto"/>
+                              <w:jc w:val="center"/>
                               <w:rPr>
                                 <w:lang w:val="en-US"/>
                               </w:rPr>
                             </w:pPr>
+                            <w:proofErr w:type="spellStart"/>
                             <w:r>
                               <w:rPr>
                                 <w:lang w:val="en-US"/>
                               </w:rPr>
-                              <w:t>Processes</w:t>
+                              <w:t>Prozesse</w:t>
                             </w:r>
+                            <w:proofErr w:type="spellEnd"/>
                           </w:p>
                         </w:txbxContent>
                       </wps:txbx>
@@ -393,16 +438,19 @@
                     <w:p>
                       <w:pPr>
                         <w:spacing w:after="0" w:line="240" w:lineRule="auto"/>
+                        <w:jc w:val="center"/>
                         <w:rPr>
                           <w:lang w:val="en-US"/>
                         </w:rPr>
                       </w:pPr>
+                      <w:proofErr w:type="spellStart"/>
                       <w:r>
                         <w:rPr>
                           <w:lang w:val="en-US"/>
                         </w:rPr>
-                        <w:t>Processes</w:t>
+                        <w:t>Prozesse</w:t>
                       </w:r>
+                      <w:proofErr w:type="spellEnd"/>
                     </w:p>
                   </w:txbxContent>
                 </v:textbox>
@@ -459,6 +507,7 @@
                           <w:p>
                             <w:pPr>
                               <w:spacing w:after="0" w:line="240" w:lineRule="auto"/>
+                              <w:jc w:val="center"/>
                               <w:rPr>
                                 <w:lang w:val="en-US"/>
                               </w:rPr>
@@ -492,6 +541,7 @@
                     <w:p>
                       <w:pPr>
                         <w:spacing w:after="0" w:line="240" w:lineRule="auto"/>
+                        <w:jc w:val="center"/>
                         <w:rPr>
                           <w:lang w:val="en-US"/>
                         </w:rPr>
@@ -558,6 +608,7 @@
                           <w:p>
                             <w:pPr>
                               <w:spacing w:after="0" w:line="240" w:lineRule="auto"/>
+                              <w:jc w:val="center"/>
                               <w:rPr>
                                 <w:lang w:val="en-US"/>
                               </w:rPr>
@@ -591,6 +642,7 @@
                     <w:p>
                       <w:pPr>
                         <w:spacing w:after="0" w:line="240" w:lineRule="auto"/>
+                        <w:jc w:val="center"/>
                         <w:rPr>
                           <w:lang w:val="en-US"/>
                         </w:rPr>
@@ -657,6 +709,7 @@
                           <w:p>
                             <w:pPr>
                               <w:spacing w:after="0" w:line="240" w:lineRule="auto"/>
+                              <w:jc w:val="center"/>
                               <w:rPr>
                                 <w:lang w:val="en-US"/>
                               </w:rPr>
@@ -665,7 +718,7 @@
                               <w:rPr>
                                 <w:lang w:val="en-US"/>
                               </w:rPr>
-                              <w:t>Containers</w:t>
+                              <w:t>Container</w:t>
                             </w:r>
                           </w:p>
                         </w:txbxContent>
@@ -696,6 +749,7 @@
                     <w:p>
                       <w:pPr>
                         <w:spacing w:after="0" w:line="240" w:lineRule="auto"/>
+                        <w:jc w:val="center"/>
                         <w:rPr>
                           <w:lang w:val="en-US"/>
                         </w:rPr>
@@ -704,7 +758,7 @@
                         <w:rPr>
                           <w:lang w:val="en-US"/>
                         </w:rPr>
-                        <w:t>Containers</w:t>
+                        <w:t>Container</w:t>
                       </w:r>
                     </w:p>
                   </w:txbxContent>
@@ -771,14 +825,16 @@
                               <w:rPr>
                                 <w:lang w:val="en-US"/>
                               </w:rPr>
-                              <w:t xml:space="preserve">Container </w:t>
+                              <w:t>Container-</w:t>
                             </w:r>
+                            <w:proofErr w:type="spellStart"/>
                             <w:r>
                               <w:rPr>
                                 <w:lang w:val="en-US"/>
                               </w:rPr>
-                              <w:t>Orchestration</w:t>
+                              <w:t>Orchestrierung</w:t>
                             </w:r>
+                            <w:proofErr w:type="spellEnd"/>
                           </w:p>
                         </w:txbxContent>
                       </wps:txbx>
@@ -817,14 +873,16 @@
                         <w:rPr>
                           <w:lang w:val="en-US"/>
                         </w:rPr>
-                        <w:t xml:space="preserve">Container </w:t>
+                        <w:t>Container-</w:t>
                       </w:r>
+                      <w:proofErr w:type="spellStart"/>
                       <w:r>
                         <w:rPr>
                           <w:lang w:val="en-US"/>
                         </w:rPr>
-                        <w:t>Orchestration</w:t>
+                        <w:t>Orchestrierung</w:t>
                       </w:r>
+                      <w:proofErr w:type="spellEnd"/>
                     </w:p>
                   </w:txbxContent>
                 </v:textbox>
@@ -881,6 +939,7 @@
                           <w:p>
                             <w:pPr>
                               <w:spacing w:after="0" w:line="240" w:lineRule="auto"/>
+                              <w:jc w:val="center"/>
                               <w:rPr>
                                 <w:lang w:val="en-US"/>
                               </w:rPr>
@@ -889,8 +948,16 @@
                               <w:rPr>
                                 <w:lang w:val="en-US"/>
                               </w:rPr>
-                              <w:t>Container Runtime</w:t>
+                              <w:t>Container-</w:t>
                             </w:r>
+                            <w:proofErr w:type="spellStart"/>
+                            <w:r>
+                              <w:rPr>
+                                <w:lang w:val="en-US"/>
+                              </w:rPr>
+                              <w:t>Laufzeit</w:t>
+                            </w:r>
+                            <w:proofErr w:type="spellEnd"/>
                           </w:p>
                         </w:txbxContent>
                       </wps:txbx>
@@ -920,6 +987,7 @@
                     <w:p>
                       <w:pPr>
                         <w:spacing w:after="0" w:line="240" w:lineRule="auto"/>
+                        <w:jc w:val="center"/>
                         <w:rPr>
                           <w:lang w:val="en-US"/>
                         </w:rPr>
@@ -928,8 +996,16 @@
                         <w:rPr>
                           <w:lang w:val="en-US"/>
                         </w:rPr>
-                        <w:t>Container Runtime</w:t>
+                        <w:t>Container-</w:t>
                       </w:r>
+                      <w:proofErr w:type="spellStart"/>
+                      <w:r>
+                        <w:rPr>
+                          <w:lang w:val="en-US"/>
+                        </w:rPr>
+                        <w:t>Laufzeit</w:t>
+                      </w:r>
+                      <w:proofErr w:type="spellEnd"/>
                     </w:p>
                   </w:txbxContent>
                 </v:textbox>
@@ -986,16 +1062,19 @@
                           <w:p>
                             <w:pPr>
                               <w:spacing w:after="0" w:line="240" w:lineRule="auto"/>
+                              <w:jc w:val="center"/>
                               <w:rPr>
                                 <w:lang w:val="en-US"/>
                               </w:rPr>
                             </w:pPr>
+                            <w:proofErr w:type="spellStart"/>
                             <w:r>
                               <w:rPr>
                                 <w:lang w:val="en-US"/>
                               </w:rPr>
-                              <w:t>Operation System</w:t>
+                              <w:t>Betriebssystem</w:t>
                             </w:r>
+                            <w:proofErr w:type="spellEnd"/>
                           </w:p>
                         </w:txbxContent>
                       </wps:txbx>
@@ -1025,16 +1104,19 @@
                     <w:p>
                       <w:pPr>
                         <w:spacing w:after="0" w:line="240" w:lineRule="auto"/>
+                        <w:jc w:val="center"/>
                         <w:rPr>
                           <w:lang w:val="en-US"/>
                         </w:rPr>
                       </w:pPr>
+                      <w:proofErr w:type="spellStart"/>
                       <w:r>
                         <w:rPr>
                           <w:lang w:val="en-US"/>
                         </w:rPr>
-                        <w:t>Operation System</w:t>
+                        <w:t>Betriebssystem</w:t>
                       </w:r>
+                      <w:proofErr w:type="spellEnd"/>
                     </w:p>
                   </w:txbxContent>
                 </v:textbox>
@@ -1091,16 +1173,19 @@
                           <w:p>
                             <w:pPr>
                               <w:spacing w:after="0" w:line="240" w:lineRule="auto"/>
+                              <w:jc w:val="center"/>
                               <w:rPr>
                                 <w:lang w:val="en-US"/>
                               </w:rPr>
                             </w:pPr>
+                            <w:proofErr w:type="spellStart"/>
                             <w:r>
                               <w:rPr>
                                 <w:lang w:val="en-US"/>
                               </w:rPr>
-                              <w:t>Machine</w:t>
+                              <w:t>Rechner</w:t>
                             </w:r>
+                            <w:proofErr w:type="spellEnd"/>
                           </w:p>
                         </w:txbxContent>
                       </wps:txbx>
@@ -1130,16 +1215,19 @@
                     <w:p>
                       <w:pPr>
                         <w:spacing w:after="0" w:line="240" w:lineRule="auto"/>
+                        <w:jc w:val="center"/>
                         <w:rPr>
                           <w:lang w:val="en-US"/>
                         </w:rPr>
                       </w:pPr>
+                      <w:proofErr w:type="spellStart"/>
                       <w:r>
                         <w:rPr>
                           <w:lang w:val="en-US"/>
                         </w:rPr>
-                        <w:t>Machine</w:t>
+                        <w:t>Rechner</w:t>
                       </w:r>
+                      <w:proofErr w:type="spellEnd"/>
                     </w:p>
                   </w:txbxContent>
                 </v:textbox>

</xml_diff>